<commit_message>
Added revision notes for DEB paper
</commit_message>
<xml_diff>
--- a/DEBkiss results/Post defense work/Manuscript/Submission docs/Schwemmer et al Menidia DEB Ecological Modelling.docx
+++ b/DEBkiss results/Post defense work/Manuscript/Submission docs/Schwemmer et al Menidia DEB Ecological Modelling.docx
@@ -1,6 +1,6 @@
 
 <file path=word/document.xml><?xml version="1.0" encoding="utf-8"?>
-<w:document xmlns:wpc="http://schemas.microsoft.com/office/word/2010/wordprocessingCanvas" xmlns:cx="http://schemas.microsoft.com/office/drawing/2014/chartex" xmlns:cx1="http://schemas.microsoft.com/office/drawing/2015/9/8/chartex" xmlns:cx2="http://schemas.microsoft.com/office/drawing/2015/10/21/chartex" xmlns:cx3="http://schemas.microsoft.com/office/drawing/2016/5/9/chartex" xmlns:cx4="http://schemas.microsoft.com/office/drawing/2016/5/10/chartex" xmlns:cx5="http://schemas.microsoft.com/office/drawing/2016/5/11/chartex" xmlns:cx6="http://schemas.microsoft.com/office/drawing/2016/5/12/chartex" xmlns:cx7="http://schemas.microsoft.com/office/drawing/2016/5/13/chartex" xmlns:cx8="http://schemas.microsoft.com/office/drawing/2016/5/14/chartex" xmlns:mc="http://schemas.openxmlformats.org/markup-compatibility/2006" xmlns:aink="http://schemas.microsoft.com/office/drawing/2016/ink" xmlns:am3d="http://schemas.microsoft.com/office/drawing/2017/model3d" xmlns:o="urn:schemas-microsoft-com:office:office" xmlns:oel="http://schemas.microsoft.com/office/2019/extlst" xmlns:r="http://schemas.openxmlformats.org/officeDocument/2006/relationships" xmlns:m="http://schemas.openxmlformats.org/officeDocument/2006/math" xmlns:v="urn:schemas-microsoft-com:vml" xmlns:wp14="http://schemas.microsoft.com/office/word/2010/wordprocessingDrawing" xmlns:wp="http://schemas.openxmlformats.org/drawingml/2006/wordprocessingDrawing" xmlns:w10="urn:schemas-microsoft-com:office:word" xmlns:w="http://schemas.openxmlformats.org/wordprocessingml/2006/main" xmlns:w14="http://schemas.microsoft.com/office/word/2010/wordml" xmlns:w15="http://schemas.microsoft.com/office/word/2012/wordml" xmlns:w16cex="http://schemas.microsoft.com/office/word/2018/wordml/cex" xmlns:w16cid="http://schemas.microsoft.com/office/word/2016/wordml/cid" xmlns:w16="http://schemas.microsoft.com/office/word/2018/wordml" xmlns:w16sdtdh="http://schemas.microsoft.com/office/word/2020/wordml/sdtdatahash" xmlns:w16se="http://schemas.microsoft.com/office/word/2015/wordml/symex" xmlns:wpg="http://schemas.microsoft.com/office/word/2010/wordprocessingGroup" xmlns:wpi="http://schemas.microsoft.com/office/word/2010/wordprocessingInk" xmlns:wne="http://schemas.microsoft.com/office/word/2006/wordml" xmlns:wps="http://schemas.microsoft.com/office/word/2010/wordprocessingShape" mc:Ignorable="w14 w15 w16se w16cid w16 w16cex w16sdtdh wp14">
+<w:document xmlns:wpc="http://schemas.microsoft.com/office/word/2010/wordprocessingCanvas" xmlns:cx="http://schemas.microsoft.com/office/drawing/2014/chartex" xmlns:cx1="http://schemas.microsoft.com/office/drawing/2015/9/8/chartex" xmlns:cx2="http://schemas.microsoft.com/office/drawing/2015/10/21/chartex" xmlns:cx3="http://schemas.microsoft.com/office/drawing/2016/5/9/chartex" xmlns:cx4="http://schemas.microsoft.com/office/drawing/2016/5/10/chartex" xmlns:cx5="http://schemas.microsoft.com/office/drawing/2016/5/11/chartex" xmlns:cx6="http://schemas.microsoft.com/office/drawing/2016/5/12/chartex" xmlns:cx7="http://schemas.microsoft.com/office/drawing/2016/5/13/chartex" xmlns:cx8="http://schemas.microsoft.com/office/drawing/2016/5/14/chartex" xmlns:mc="http://schemas.openxmlformats.org/markup-compatibility/2006" xmlns:aink="http://schemas.microsoft.com/office/drawing/2016/ink" xmlns:am3d="http://schemas.microsoft.com/office/drawing/2017/model3d" xmlns:o="urn:schemas-microsoft-com:office:office" xmlns:oel="http://schemas.microsoft.com/office/2019/extlst" xmlns:r="http://schemas.openxmlformats.org/officeDocument/2006/relationships" xmlns:m="http://schemas.openxmlformats.org/officeDocument/2006/math" xmlns:v="urn:schemas-microsoft-com:vml" xmlns:wp14="http://schemas.microsoft.com/office/word/2010/wordprocessingDrawing" xmlns:wp="http://schemas.openxmlformats.org/drawingml/2006/wordprocessingDrawing" xmlns:w10="urn:schemas-microsoft-com:office:word" xmlns:w="http://schemas.openxmlformats.org/wordprocessingml/2006/main" xmlns:w14="http://schemas.microsoft.com/office/word/2010/wordml" xmlns:w15="http://schemas.microsoft.com/office/word/2012/wordml" xmlns:w16cex="http://schemas.microsoft.com/office/word/2018/wordml/cex" xmlns:w16cid="http://schemas.microsoft.com/office/word/2016/wordml/cid" xmlns:w16="http://schemas.microsoft.com/office/word/2018/wordml" xmlns:w16du="http://schemas.microsoft.com/office/word/2023/wordml/word16du" xmlns:w16sdtdh="http://schemas.microsoft.com/office/word/2020/wordml/sdtdatahash" xmlns:w16se="http://schemas.microsoft.com/office/word/2015/wordml/symex" xmlns:wpg="http://schemas.microsoft.com/office/word/2010/wordprocessingGroup" xmlns:wpi="http://schemas.microsoft.com/office/word/2010/wordprocessingInk" xmlns:wne="http://schemas.microsoft.com/office/word/2006/wordml" xmlns:wps="http://schemas.microsoft.com/office/word/2010/wordprocessingShape" mc:Ignorable="w14 w15 w16se w16cid w16 w16cex w16sdtdh w16du wp14">
   <w:body>
     <w:p>
       <w:pPr>
@@ -7034,7 +7034,6 @@
               <w:spacing w:line="276" w:lineRule="auto"/>
             </w:pPr>
             <w:r>
-              <w:lastRenderedPageBreak/>
               <w:t>Scaled measure of resource availability</w:t>
             </w:r>
           </w:p>
@@ -8068,7 +8067,6 @@
         </w:rPr>
       </w:pPr>
       <w:r>
-        <w:lastRenderedPageBreak/>
         <w:t>W</w:t>
       </w:r>
       <w:r>
@@ -8482,11 +8480,7 @@
         <w:t xml:space="preserve"> data</w:t>
       </w:r>
       <w:r>
-        <w:t xml:space="preserve"> </w:t>
-      </w:r>
-      <w:r>
-        <w:lastRenderedPageBreak/>
-        <w:t>(Murray and Baumann, 2018). Four additional data points for long-term survival in laboratory conditions at 17</w:t>
+        <w:t xml:space="preserve"> (Murray and Baumann, 2018). Four additional data points for long-term survival in laboratory conditions at 17</w:t>
       </w:r>
       <w:r>
         <w:rPr>
@@ -9095,14 +9089,7 @@
         <w:rPr>
           <w:rFonts w:cs="Times New Roman"/>
         </w:rPr>
-        <w:t xml:space="preserve">Jager, 2018) did not allow a realistic fit </w:t>
-      </w:r>
-      <w:r>
-        <w:rPr>
-          <w:rFonts w:cs="Times New Roman"/>
-        </w:rPr>
-        <w:lastRenderedPageBreak/>
-        <w:t xml:space="preserve">to the length data, but the length, reproduction, and egg buffer depletion data allowed it to be </w:t>
+        <w:t xml:space="preserve">Jager, 2018) did not allow a realistic fit to the length data, but the length, reproduction, and egg buffer depletion data allowed it to be </w:t>
       </w:r>
       <w:r>
         <w:rPr>
@@ -9668,11 +9655,7 @@
         <w:ind w:firstLine="720"/>
       </w:pPr>
       <w:r>
-        <w:t xml:space="preserve">Inhibiting agents reversibly bind to SUs, preventing them from accepting substrates to proceed with their reaction. Damage, in contrast, induces dysfunction that is irreversible upon </w:t>
-      </w:r>
-      <w:r>
-        <w:lastRenderedPageBreak/>
-        <w:t xml:space="preserve">removal of the damaging agent; however, damaged SUs can be repaired or replaced (Muller et al., 2019). </w:t>
+        <w:t xml:space="preserve">Inhibiting agents reversibly bind to SUs, preventing them from accepting substrates to proceed with their reaction. Damage, in contrast, induces dysfunction that is irreversible upon removal of the damaging agent; however, damaged SUs can be repaired or replaced (Muller et al., 2019). </w:t>
       </w:r>
       <w:r>
         <w:t xml:space="preserve">The idea is that hypoxia </w:t>
@@ -9903,11 +9886,7 @@
         <w:t xml:space="preserve"> </w:t>
       </w:r>
       <w:r>
-        <w:t xml:space="preserve">the fraction of assimilates that are converted into structure rather than burned on overhead costs of growth (Jager, 2018). When oxygen is low enough that anaerobic </w:t>
-      </w:r>
-      <w:r>
-        <w:lastRenderedPageBreak/>
-        <w:t xml:space="preserve">metabolism must be used, this reduces conversion efficiency so that less growth results from the same amount of yolk or food (Thomas et al., 2019). </w:t>
+        <w:t xml:space="preserve">the fraction of assimilates that are converted into structure rather than burned on overhead costs of growth (Jager, 2018). When oxygen is low enough that anaerobic metabolism must be used, this reduces conversion efficiency so that less growth results from the same amount of yolk or food (Thomas et al., 2019). </w:t>
       </w:r>
       <w:r>
         <w:t xml:space="preserve">Damage to the SU may </w:t>
@@ -10110,11 +10089,7 @@
         <w:t xml:space="preserve"> experimental</w:t>
       </w:r>
       <w:r>
-        <w:t xml:space="preserve"> chronic hypoxia, but great variability in metabolic rates among individuals combined with the short respirometry periods used (&lt;1 hour) </w:t>
-      </w:r>
-      <w:r>
-        <w:lastRenderedPageBreak/>
-        <w:t xml:space="preserve">may make small increases related to damage repair or activity difficult to detect (Schwemmer et al., 2020). </w:t>
+        <w:t xml:space="preserve"> chronic hypoxia, but great variability in metabolic rates among individuals combined with the short respirometry periods used (&lt;1 hour) may make small increases related to damage repair or activity difficult to detect (Schwemmer et al., 2020). </w:t>
       </w:r>
     </w:p>
     <w:p>
@@ -10299,11 +10274,7 @@
         <w:t>.</w:t>
       </w:r>
       <w:r>
-        <w:t xml:space="preserve"> It did not make sense to include later life data in the calculations of NLL that influence the parameter estimates or to speculate </w:t>
-      </w:r>
-      <w:r>
-        <w:lastRenderedPageBreak/>
-        <w:t>about how well the predicted data match what we might expect to happen later in life if we not only lack late-life hypoxia data but also do not expect full</w:t>
+        <w:t xml:space="preserve"> It did not make sense to include later life data in the calculations of NLL that influence the parameter estimates or to speculate about how well the predicted data match what we might expect to happen later in life if we not only lack late-life hypoxia data but also do not expect full</w:t>
       </w:r>
       <w:r>
         <w:t>-</w:t>
@@ -12106,7 +12077,6 @@
         <w:rPr>
           <w:rFonts w:eastAsiaTheme="minorEastAsia"/>
         </w:rPr>
-        <w:lastRenderedPageBreak/>
         <w:tab/>
       </w:r>
       <m:oMath>
@@ -12977,7 +12947,6 @@
         <w:rPr>
           <w:rFonts w:eastAsiaTheme="minorEastAsia"/>
         </w:rPr>
-        <w:lastRenderedPageBreak/>
         <w:t>parameter</w:t>
       </w:r>
       <w:r>
@@ -13690,14 +13659,7 @@
         <w:rPr>
           <w:rFonts w:eastAsiaTheme="minorEastAsia"/>
         </w:rPr>
-        <w:t xml:space="preserve"> was applied to parameter(s) that resulted in all three early life datasets – total length, egg buffer mass, and survival – being </w:t>
-      </w:r>
-      <w:r>
-        <w:rPr>
-          <w:rFonts w:eastAsiaTheme="minorEastAsia"/>
-        </w:rPr>
-        <w:lastRenderedPageBreak/>
-        <w:t xml:space="preserve">affected by hypoxia. As a result, either </w:t>
+        <w:t xml:space="preserve"> was applied to parameter(s) that resulted in all three early life datasets – total length, egg buffer mass, and survival – being affected by hypoxia. As a result, either </w:t>
       </w:r>
       <w:r>
         <w:rPr>
@@ -14499,7 +14461,6 @@
         <w:rPr>
           <w:noProof/>
         </w:rPr>
-        <w:lastRenderedPageBreak/>
         <w:drawing>
           <wp:inline distT="0" distB="0" distL="0" distR="0" wp14:anchorId="4F773B65" wp14:editId="2C2E79FE">
             <wp:extent cx="5960533" cy="4499885"/>
@@ -14824,11 +14785,7 @@
         <w:t xml:space="preserve"> (Figure 4, Table 4, Figure S1).</w:t>
       </w:r>
       <w:r>
-        <w:t xml:space="preserve"> Although </w:t>
-      </w:r>
-      <w:r>
-        <w:lastRenderedPageBreak/>
-        <w:t>a</w:t>
+        <w:t xml:space="preserve"> Although a</w:t>
       </w:r>
       <w:r>
         <w:t>pplying damage to</w:t>
@@ -17552,7 +17509,6 @@
           <w:bCs/>
           <w:noProof/>
         </w:rPr>
-        <w:lastRenderedPageBreak/>
         <w:drawing>
           <wp:inline distT="0" distB="0" distL="0" distR="0" wp14:anchorId="130D7280" wp14:editId="05EE5C2A">
             <wp:extent cx="5850467" cy="5597520"/>
@@ -17743,11 +17699,7 @@
         <w:t>VA</w:t>
       </w:r>
       <w:r>
-        <w:t xml:space="preserve">, the ratio of Akaike weights showed that the best fitting model is about 3000 times as likely as the version applying </w:t>
-      </w:r>
-      <w:r>
-        <w:lastRenderedPageBreak/>
-        <w:t xml:space="preserve">inhibition to </w:t>
+        <w:t xml:space="preserve">, the ratio of Akaike weights showed that the best fitting model is about 3000 times as likely as the version applying inhibition to </w:t>
       </w:r>
       <w:r>
         <w:rPr>
@@ -19037,14 +18989,7 @@
         <w:rPr>
           <w:rFonts w:cs="Times New Roman"/>
         </w:rPr>
-        <w:t xml:space="preserve">, hatch timing, and survival), we discovered that applying correction </w:t>
-      </w:r>
-      <w:r>
-        <w:rPr>
-          <w:rFonts w:cs="Times New Roman"/>
-        </w:rPr>
-        <w:lastRenderedPageBreak/>
-        <w:t>factors</w:t>
+        <w:t>, hatch timing, and survival), we discovered that applying correction factors</w:t>
       </w:r>
       <w:r>
         <w:rPr>
@@ -19556,7 +19501,6 @@
         <w:rPr>
           <w:rFonts w:cs="Times New Roman"/>
         </w:rPr>
-        <w:lastRenderedPageBreak/>
         <w:t>may be</w:t>
       </w:r>
       <w:r>
@@ -20135,14 +20079,7 @@
         <w:rPr>
           <w:rFonts w:cs="Times New Roman"/>
         </w:rPr>
-        <w:t xml:space="preserve">metric </w:t>
-      </w:r>
-      <w:r>
-        <w:rPr>
-          <w:rFonts w:cs="Times New Roman"/>
-        </w:rPr>
-        <w:lastRenderedPageBreak/>
-        <w:t xml:space="preserve">assessment </w:t>
+        <w:t xml:space="preserve">metric assessment </w:t>
       </w:r>
       <w:r>
         <w:rPr>
@@ -20420,14 +20357,7 @@
         <w:rPr>
           <w:rFonts w:cs="Times New Roman"/>
         </w:rPr>
-        <w:t xml:space="preserve">, but studies on chorion removal have shown that the increased mobility can improve growth despite hypoxia exposure (Ciuhandu et al., 2005; Ninness et al., 2006). Some studies on fish responses to hypoxia suggest maintenance may drop temporarily due to the reduced capacity for aerobic metabolism at low DO levels, then </w:t>
-      </w:r>
-      <w:r>
-        <w:rPr>
-          <w:rFonts w:cs="Times New Roman"/>
-        </w:rPr>
-        <w:lastRenderedPageBreak/>
-        <w:t xml:space="preserve">subsequently be temporarily elevated after oxygen is restored because of recovery demands such as paying oxygen debt and removing or repairing damage from anaerobic byproducts (Heath and Pritchard, 1965; Claireaux and Chabot, 2016; Thomas et al., 2019). </w:t>
+        <w:t xml:space="preserve">, but studies on chorion removal have shown that the increased mobility can improve growth despite hypoxia exposure (Ciuhandu et al., 2005; Ninness et al., 2006). Some studies on fish responses to hypoxia suggest maintenance may drop temporarily due to the reduced capacity for aerobic metabolism at low DO levels, then subsequently be temporarily elevated after oxygen is restored because of recovery demands such as paying oxygen debt and removing or repairing damage from anaerobic byproducts (Heath and Pritchard, 1965; Claireaux and Chabot, 2016; Thomas et al., 2019). </w:t>
       </w:r>
       <w:r>
         <w:rPr>
@@ -20914,14 +20844,7 @@
         <w:rPr>
           <w:rFonts w:cs="Times New Roman"/>
         </w:rPr>
-        <w:t xml:space="preserve">As a result, the </w:t>
-      </w:r>
-      <w:r>
-        <w:rPr>
-          <w:rFonts w:cs="Times New Roman"/>
-        </w:rPr>
-        <w:lastRenderedPageBreak/>
-        <w:t xml:space="preserve">model is more useful in identifying mechanisms than in quantitatively predicting how </w:t>
+        <w:t xml:space="preserve">As a result, the model is more useful in identifying mechanisms than in quantitatively predicting how </w:t>
       </w:r>
       <w:r>
         <w:rPr>
@@ -21320,14 +21243,7 @@
         <w:rPr>
           <w:rFonts w:cs="Times New Roman"/>
         </w:rPr>
-        <w:t xml:space="preserve">potential for improvements with </w:t>
-      </w:r>
-      <w:r>
-        <w:rPr>
-          <w:rFonts w:cs="Times New Roman"/>
-        </w:rPr>
-        <w:lastRenderedPageBreak/>
-        <w:t>more data,</w:t>
+        <w:t>potential for improvements with more data,</w:t>
       </w:r>
       <w:r>
         <w:rPr>
@@ -21952,7 +21868,6 @@
           <w:b/>
           <w:bCs/>
         </w:rPr>
-        <w:lastRenderedPageBreak/>
         <w:t>Conclusions</w:t>
       </w:r>
     </w:p>
@@ -22361,7 +22276,6 @@
         <w:rPr>
           <w:rFonts w:cs="Times New Roman"/>
         </w:rPr>
-        <w:lastRenderedPageBreak/>
         <w:t xml:space="preserve">Conceptualization – T.G.S., R.M.N., J.A.N.; Data curation – T.G.S.; Methodology – R.M.N., T.G.S.; Formal analysis – T.G.S.; Funding acquisition – T.G.S., J.A.N.; </w:t>
       </w:r>
       <w:r>
@@ -22613,7 +22527,6 @@
           <w:b/>
           <w:bCs/>
         </w:rPr>
-        <w:lastRenderedPageBreak/>
         <w:t>References</w:t>
       </w:r>
     </w:p>
@@ -23007,11 +22920,7 @@
         <w:t>Menidia menidia</w:t>
       </w:r>
       <w:r>
-        <w:t xml:space="preserve">. Biological and Chemical </w:t>
-      </w:r>
-      <w:r>
-        <w:lastRenderedPageBreak/>
-        <w:t>Oceanography Data Management Office (BCO-DMO). (Version 1) Version Date 2021-03-18. doi:10.26008/1912/bco-dmo.845906.1 [access</w:t>
+        <w:t>. Biological and Chemical Oceanography Data Management Office (BCO-DMO). (Version 1) Version Date 2021-03-18. doi:10.26008/1912/bco-dmo.845906.1 [access</w:t>
       </w:r>
       <w:r>
         <w:t>ed 2022-03-30</w:t>
@@ -23726,7 +23635,6 @@
         <w:ind w:left="720" w:hanging="720"/>
       </w:pPr>
       <w:r>
-        <w:lastRenderedPageBreak/>
         <w:t>Finn, R. N., Fyhn, H. J., and Evjen, M. S. 1995. Physiological energetics of developing embryos and yolk-sac larvae of Atlantic cod (</w:t>
       </w:r>
       <w:r>
@@ -24035,7 +23943,6 @@
         <w:ind w:left="720" w:hanging="720"/>
       </w:pPr>
       <w:r>
-        <w:lastRenderedPageBreak/>
         <w:t xml:space="preserve">Jager, T., Ravagnan, E., and Dupont, S. 2016. Near-future ocean acidification impacts maintenance costs in sea-urchin larvae: Identification of stress factors and tipping points using a DEB modelling approach. </w:t>
       </w:r>
       <w:r>
@@ -24663,7 +24570,6 @@
         <w:ind w:left="720" w:hanging="720"/>
       </w:pPr>
       <w:r>
-        <w:lastRenderedPageBreak/>
         <w:t xml:space="preserve">Martin, B. T., Heintz, R., Danner, E. M., and Nisbet, R. M. 2017. Integrating lipid storage into general representations of fish energetics. </w:t>
       </w:r>
       <w:r>
@@ -26047,11 +25953,7 @@
         <w:ind w:left="720" w:hanging="720"/>
       </w:pPr>
       <w:r>
-        <w:t xml:space="preserve">Sun, C.-F., Tao, Y., Jiang, X.-Y., and Zou, S.-M. 2011. IGF binding protein 1 is correlated with hypoxia-induced growth reduce and developmental defects in grass carp </w:t>
-      </w:r>
-      <w:r>
-        <w:lastRenderedPageBreak/>
-        <w:t>(</w:t>
+        <w:t>Sun, C.-F., Tao, Y., Jiang, X.-Y., and Zou, S.-M. 2011. IGF binding protein 1 is correlated with hypoxia-induced growth reduce and developmental defects in grass carp (</w:t>
       </w:r>
       <w:r>
         <w:rPr>
@@ -26424,7 +26326,6 @@
         <w:ind w:left="720" w:hanging="720"/>
       </w:pPr>
       <w:r>
-        <w:lastRenderedPageBreak/>
         <w:t xml:space="preserve">Wang, J., Yang, Y., Wang, Z., Xu, K., Xiao, X., and Mu, W. 2021. Comparison of effects in sustained and diel-cycling hypoxia on hypoxia tolerance, histology, physiology, and expression of clock genes in high latitude fish </w:t>
       </w:r>
       <w:r>
@@ -26928,7 +26829,7 @@
 </file>
 
 <file path=word/endnotes.xml><?xml version="1.0" encoding="utf-8"?>
-<w:endnotes xmlns:wpc="http://schemas.microsoft.com/office/word/2010/wordprocessingCanvas" xmlns:cx="http://schemas.microsoft.com/office/drawing/2014/chartex" xmlns:cx1="http://schemas.microsoft.com/office/drawing/2015/9/8/chartex" xmlns:cx2="http://schemas.microsoft.com/office/drawing/2015/10/21/chartex" xmlns:cx3="http://schemas.microsoft.com/office/drawing/2016/5/9/chartex" xmlns:cx4="http://schemas.microsoft.com/office/drawing/2016/5/10/chartex" xmlns:cx5="http://schemas.microsoft.com/office/drawing/2016/5/11/chartex" xmlns:cx6="http://schemas.microsoft.com/office/drawing/2016/5/12/chartex" xmlns:cx7="http://schemas.microsoft.com/office/drawing/2016/5/13/chartex" xmlns:cx8="http://schemas.microsoft.com/office/drawing/2016/5/14/chartex" xmlns:mc="http://schemas.openxmlformats.org/markup-compatibility/2006" xmlns:aink="http://schemas.microsoft.com/office/drawing/2016/ink" xmlns:am3d="http://schemas.microsoft.com/office/drawing/2017/model3d" xmlns:o="urn:schemas-microsoft-com:office:office" xmlns:oel="http://schemas.microsoft.com/office/2019/extlst" xmlns:r="http://schemas.openxmlformats.org/officeDocument/2006/relationships" xmlns:m="http://schemas.openxmlformats.org/officeDocument/2006/math" xmlns:v="urn:schemas-microsoft-com:vml" xmlns:wp14="http://schemas.microsoft.com/office/word/2010/wordprocessingDrawing" xmlns:wp="http://schemas.openxmlformats.org/drawingml/2006/wordprocessingDrawing" xmlns:w10="urn:schemas-microsoft-com:office:word" xmlns:w="http://schemas.openxmlformats.org/wordprocessingml/2006/main" xmlns:w14="http://schemas.microsoft.com/office/word/2010/wordml" xmlns:w15="http://schemas.microsoft.com/office/word/2012/wordml" xmlns:w16cex="http://schemas.microsoft.com/office/word/2018/wordml/cex" xmlns:w16cid="http://schemas.microsoft.com/office/word/2016/wordml/cid" xmlns:w16="http://schemas.microsoft.com/office/word/2018/wordml" xmlns:w16sdtdh="http://schemas.microsoft.com/office/word/2020/wordml/sdtdatahash" xmlns:w16se="http://schemas.microsoft.com/office/word/2015/wordml/symex" xmlns:wpg="http://schemas.microsoft.com/office/word/2010/wordprocessingGroup" xmlns:wpi="http://schemas.microsoft.com/office/word/2010/wordprocessingInk" xmlns:wne="http://schemas.microsoft.com/office/word/2006/wordml" xmlns:wps="http://schemas.microsoft.com/office/word/2010/wordprocessingShape" mc:Ignorable="w14 w15 w16se w16cid w16 w16cex w16sdtdh wp14">
+<w:endnotes xmlns:wpc="http://schemas.microsoft.com/office/word/2010/wordprocessingCanvas" xmlns:cx="http://schemas.microsoft.com/office/drawing/2014/chartex" xmlns:cx1="http://schemas.microsoft.com/office/drawing/2015/9/8/chartex" xmlns:cx2="http://schemas.microsoft.com/office/drawing/2015/10/21/chartex" xmlns:cx3="http://schemas.microsoft.com/office/drawing/2016/5/9/chartex" xmlns:cx4="http://schemas.microsoft.com/office/drawing/2016/5/10/chartex" xmlns:cx5="http://schemas.microsoft.com/office/drawing/2016/5/11/chartex" xmlns:cx6="http://schemas.microsoft.com/office/drawing/2016/5/12/chartex" xmlns:cx7="http://schemas.microsoft.com/office/drawing/2016/5/13/chartex" xmlns:cx8="http://schemas.microsoft.com/office/drawing/2016/5/14/chartex" xmlns:mc="http://schemas.openxmlformats.org/markup-compatibility/2006" xmlns:aink="http://schemas.microsoft.com/office/drawing/2016/ink" xmlns:am3d="http://schemas.microsoft.com/office/drawing/2017/model3d" xmlns:o="urn:schemas-microsoft-com:office:office" xmlns:oel="http://schemas.microsoft.com/office/2019/extlst" xmlns:r="http://schemas.openxmlformats.org/officeDocument/2006/relationships" xmlns:m="http://schemas.openxmlformats.org/officeDocument/2006/math" xmlns:v="urn:schemas-microsoft-com:vml" xmlns:wp14="http://schemas.microsoft.com/office/word/2010/wordprocessingDrawing" xmlns:wp="http://schemas.openxmlformats.org/drawingml/2006/wordprocessingDrawing" xmlns:w10="urn:schemas-microsoft-com:office:word" xmlns:w="http://schemas.openxmlformats.org/wordprocessingml/2006/main" xmlns:w14="http://schemas.microsoft.com/office/word/2010/wordml" xmlns:w15="http://schemas.microsoft.com/office/word/2012/wordml" xmlns:w16cex="http://schemas.microsoft.com/office/word/2018/wordml/cex" xmlns:w16cid="http://schemas.microsoft.com/office/word/2016/wordml/cid" xmlns:w16="http://schemas.microsoft.com/office/word/2018/wordml" xmlns:w16du="http://schemas.microsoft.com/office/word/2023/wordml/word16du" xmlns:w16sdtdh="http://schemas.microsoft.com/office/word/2020/wordml/sdtdatahash" xmlns:w16se="http://schemas.microsoft.com/office/word/2015/wordml/symex" xmlns:wpg="http://schemas.microsoft.com/office/word/2010/wordprocessingGroup" xmlns:wpi="http://schemas.microsoft.com/office/word/2010/wordprocessingInk" xmlns:wne="http://schemas.microsoft.com/office/word/2006/wordml" xmlns:wps="http://schemas.microsoft.com/office/word/2010/wordprocessingShape" mc:Ignorable="w14 w15 w16se w16cid w16 w16cex w16sdtdh w16du wp14">
   <w:endnote w:type="separator" w:id="-1">
     <w:p>
       <w:pPr>
@@ -26953,7 +26854,7 @@
 </file>
 
 <file path=word/footer1.xml><?xml version="1.0" encoding="utf-8"?>
-<w:ftr xmlns:wpc="http://schemas.microsoft.com/office/word/2010/wordprocessingCanvas" xmlns:cx="http://schemas.microsoft.com/office/drawing/2014/chartex" xmlns:cx1="http://schemas.microsoft.com/office/drawing/2015/9/8/chartex" xmlns:cx2="http://schemas.microsoft.com/office/drawing/2015/10/21/chartex" xmlns:cx3="http://schemas.microsoft.com/office/drawing/2016/5/9/chartex" xmlns:cx4="http://schemas.microsoft.com/office/drawing/2016/5/10/chartex" xmlns:cx5="http://schemas.microsoft.com/office/drawing/2016/5/11/chartex" xmlns:cx6="http://schemas.microsoft.com/office/drawing/2016/5/12/chartex" xmlns:cx7="http://schemas.microsoft.com/office/drawing/2016/5/13/chartex" xmlns:cx8="http://schemas.microsoft.com/office/drawing/2016/5/14/chartex" xmlns:mc="http://schemas.openxmlformats.org/markup-compatibility/2006" xmlns:aink="http://schemas.microsoft.com/office/drawing/2016/ink" xmlns:am3d="http://schemas.microsoft.com/office/drawing/2017/model3d" xmlns:o="urn:schemas-microsoft-com:office:office" xmlns:oel="http://schemas.microsoft.com/office/2019/extlst" xmlns:r="http://schemas.openxmlformats.org/officeDocument/2006/relationships" xmlns:m="http://schemas.openxmlformats.org/officeDocument/2006/math" xmlns:v="urn:schemas-microsoft-com:vml" xmlns:wp14="http://schemas.microsoft.com/office/word/2010/wordprocessingDrawing" xmlns:wp="http://schemas.openxmlformats.org/drawingml/2006/wordprocessingDrawing" xmlns:w10="urn:schemas-microsoft-com:office:word" xmlns:w="http://schemas.openxmlformats.org/wordprocessingml/2006/main" xmlns:w14="http://schemas.microsoft.com/office/word/2010/wordml" xmlns:w15="http://schemas.microsoft.com/office/word/2012/wordml" xmlns:w16cex="http://schemas.microsoft.com/office/word/2018/wordml/cex" xmlns:w16cid="http://schemas.microsoft.com/office/word/2016/wordml/cid" xmlns:w16="http://schemas.microsoft.com/office/word/2018/wordml" xmlns:w16sdtdh="http://schemas.microsoft.com/office/word/2020/wordml/sdtdatahash" xmlns:w16se="http://schemas.microsoft.com/office/word/2015/wordml/symex" xmlns:wpg="http://schemas.microsoft.com/office/word/2010/wordprocessingGroup" xmlns:wpi="http://schemas.microsoft.com/office/word/2010/wordprocessingInk" xmlns:wne="http://schemas.microsoft.com/office/word/2006/wordml" xmlns:wps="http://schemas.microsoft.com/office/word/2010/wordprocessingShape" mc:Ignorable="w14 w15 w16se w16cid w16 w16cex w16sdtdh wp14">
+<w:ftr xmlns:wpc="http://schemas.microsoft.com/office/word/2010/wordprocessingCanvas" xmlns:cx="http://schemas.microsoft.com/office/drawing/2014/chartex" xmlns:cx1="http://schemas.microsoft.com/office/drawing/2015/9/8/chartex" xmlns:cx2="http://schemas.microsoft.com/office/drawing/2015/10/21/chartex" xmlns:cx3="http://schemas.microsoft.com/office/drawing/2016/5/9/chartex" xmlns:cx4="http://schemas.microsoft.com/office/drawing/2016/5/10/chartex" xmlns:cx5="http://schemas.microsoft.com/office/drawing/2016/5/11/chartex" xmlns:cx6="http://schemas.microsoft.com/office/drawing/2016/5/12/chartex" xmlns:cx7="http://schemas.microsoft.com/office/drawing/2016/5/13/chartex" xmlns:cx8="http://schemas.microsoft.com/office/drawing/2016/5/14/chartex" xmlns:mc="http://schemas.openxmlformats.org/markup-compatibility/2006" xmlns:aink="http://schemas.microsoft.com/office/drawing/2016/ink" xmlns:am3d="http://schemas.microsoft.com/office/drawing/2017/model3d" xmlns:o="urn:schemas-microsoft-com:office:office" xmlns:oel="http://schemas.microsoft.com/office/2019/extlst" xmlns:r="http://schemas.openxmlformats.org/officeDocument/2006/relationships" xmlns:m="http://schemas.openxmlformats.org/officeDocument/2006/math" xmlns:v="urn:schemas-microsoft-com:vml" xmlns:wp14="http://schemas.microsoft.com/office/word/2010/wordprocessingDrawing" xmlns:wp="http://schemas.openxmlformats.org/drawingml/2006/wordprocessingDrawing" xmlns:w10="urn:schemas-microsoft-com:office:word" xmlns:w="http://schemas.openxmlformats.org/wordprocessingml/2006/main" xmlns:w14="http://schemas.microsoft.com/office/word/2010/wordml" xmlns:w15="http://schemas.microsoft.com/office/word/2012/wordml" xmlns:w16cex="http://schemas.microsoft.com/office/word/2018/wordml/cex" xmlns:w16cid="http://schemas.microsoft.com/office/word/2016/wordml/cid" xmlns:w16="http://schemas.microsoft.com/office/word/2018/wordml" xmlns:w16du="http://schemas.microsoft.com/office/word/2023/wordml/word16du" xmlns:w16sdtdh="http://schemas.microsoft.com/office/word/2020/wordml/sdtdatahash" xmlns:w16se="http://schemas.microsoft.com/office/word/2015/wordml/symex" xmlns:wpg="http://schemas.microsoft.com/office/word/2010/wordprocessingGroup" xmlns:wpi="http://schemas.microsoft.com/office/word/2010/wordprocessingInk" xmlns:wne="http://schemas.microsoft.com/office/word/2006/wordml" xmlns:wps="http://schemas.microsoft.com/office/word/2010/wordprocessingShape" mc:Ignorable="w14 w15 w16se w16cid w16 w16cex w16sdtdh w16du wp14">
   <w:p>
     <w:pPr>
       <w:pStyle w:val="Footer"/>
@@ -27004,7 +26905,7 @@
 </file>
 
 <file path=word/footnotes.xml><?xml version="1.0" encoding="utf-8"?>
-<w:footnotes xmlns:wpc="http://schemas.microsoft.com/office/word/2010/wordprocessingCanvas" xmlns:cx="http://schemas.microsoft.com/office/drawing/2014/chartex" xmlns:cx1="http://schemas.microsoft.com/office/drawing/2015/9/8/chartex" xmlns:cx2="http://schemas.microsoft.com/office/drawing/2015/10/21/chartex" xmlns:cx3="http://schemas.microsoft.com/office/drawing/2016/5/9/chartex" xmlns:cx4="http://schemas.microsoft.com/office/drawing/2016/5/10/chartex" xmlns:cx5="http://schemas.microsoft.com/office/drawing/2016/5/11/chartex" xmlns:cx6="http://schemas.microsoft.com/office/drawing/2016/5/12/chartex" xmlns:cx7="http://schemas.microsoft.com/office/drawing/2016/5/13/chartex" xmlns:cx8="http://schemas.microsoft.com/office/drawing/2016/5/14/chartex" xmlns:mc="http://schemas.openxmlformats.org/markup-compatibility/2006" xmlns:aink="http://schemas.microsoft.com/office/drawing/2016/ink" xmlns:am3d="http://schemas.microsoft.com/office/drawing/2017/model3d" xmlns:o="urn:schemas-microsoft-com:office:office" xmlns:oel="http://schemas.microsoft.com/office/2019/extlst" xmlns:r="http://schemas.openxmlformats.org/officeDocument/2006/relationships" xmlns:m="http://schemas.openxmlformats.org/officeDocument/2006/math" xmlns:v="urn:schemas-microsoft-com:vml" xmlns:wp14="http://schemas.microsoft.com/office/word/2010/wordprocessingDrawing" xmlns:wp="http://schemas.openxmlformats.org/drawingml/2006/wordprocessingDrawing" xmlns:w10="urn:schemas-microsoft-com:office:word" xmlns:w="http://schemas.openxmlformats.org/wordprocessingml/2006/main" xmlns:w14="http://schemas.microsoft.com/office/word/2010/wordml" xmlns:w15="http://schemas.microsoft.com/office/word/2012/wordml" xmlns:w16cex="http://schemas.microsoft.com/office/word/2018/wordml/cex" xmlns:w16cid="http://schemas.microsoft.com/office/word/2016/wordml/cid" xmlns:w16="http://schemas.microsoft.com/office/word/2018/wordml" xmlns:w16sdtdh="http://schemas.microsoft.com/office/word/2020/wordml/sdtdatahash" xmlns:w16se="http://schemas.microsoft.com/office/word/2015/wordml/symex" xmlns:wpg="http://schemas.microsoft.com/office/word/2010/wordprocessingGroup" xmlns:wpi="http://schemas.microsoft.com/office/word/2010/wordprocessingInk" xmlns:wne="http://schemas.microsoft.com/office/word/2006/wordml" xmlns:wps="http://schemas.microsoft.com/office/word/2010/wordprocessingShape" mc:Ignorable="w14 w15 w16se w16cid w16 w16cex w16sdtdh wp14">
+<w:footnotes xmlns:wpc="http://schemas.microsoft.com/office/word/2010/wordprocessingCanvas" xmlns:cx="http://schemas.microsoft.com/office/drawing/2014/chartex" xmlns:cx1="http://schemas.microsoft.com/office/drawing/2015/9/8/chartex" xmlns:cx2="http://schemas.microsoft.com/office/drawing/2015/10/21/chartex" xmlns:cx3="http://schemas.microsoft.com/office/drawing/2016/5/9/chartex" xmlns:cx4="http://schemas.microsoft.com/office/drawing/2016/5/10/chartex" xmlns:cx5="http://schemas.microsoft.com/office/drawing/2016/5/11/chartex" xmlns:cx6="http://schemas.microsoft.com/office/drawing/2016/5/12/chartex" xmlns:cx7="http://schemas.microsoft.com/office/drawing/2016/5/13/chartex" xmlns:cx8="http://schemas.microsoft.com/office/drawing/2016/5/14/chartex" xmlns:mc="http://schemas.openxmlformats.org/markup-compatibility/2006" xmlns:aink="http://schemas.microsoft.com/office/drawing/2016/ink" xmlns:am3d="http://schemas.microsoft.com/office/drawing/2017/model3d" xmlns:o="urn:schemas-microsoft-com:office:office" xmlns:oel="http://schemas.microsoft.com/office/2019/extlst" xmlns:r="http://schemas.openxmlformats.org/officeDocument/2006/relationships" xmlns:m="http://schemas.openxmlformats.org/officeDocument/2006/math" xmlns:v="urn:schemas-microsoft-com:vml" xmlns:wp14="http://schemas.microsoft.com/office/word/2010/wordprocessingDrawing" xmlns:wp="http://schemas.openxmlformats.org/drawingml/2006/wordprocessingDrawing" xmlns:w10="urn:schemas-microsoft-com:office:word" xmlns:w="http://schemas.openxmlformats.org/wordprocessingml/2006/main" xmlns:w14="http://schemas.microsoft.com/office/word/2010/wordml" xmlns:w15="http://schemas.microsoft.com/office/word/2012/wordml" xmlns:w16cex="http://schemas.microsoft.com/office/word/2018/wordml/cex" xmlns:w16cid="http://schemas.microsoft.com/office/word/2016/wordml/cid" xmlns:w16="http://schemas.microsoft.com/office/word/2018/wordml" xmlns:w16du="http://schemas.microsoft.com/office/word/2023/wordml/word16du" xmlns:w16sdtdh="http://schemas.microsoft.com/office/word/2020/wordml/sdtdatahash" xmlns:w16se="http://schemas.microsoft.com/office/word/2015/wordml/symex" xmlns:wpg="http://schemas.microsoft.com/office/word/2010/wordprocessingGroup" xmlns:wpi="http://schemas.microsoft.com/office/word/2010/wordprocessingInk" xmlns:wne="http://schemas.microsoft.com/office/word/2006/wordml" xmlns:wps="http://schemas.microsoft.com/office/word/2010/wordprocessingShape" mc:Ignorable="w14 w15 w16se w16cid w16 w16cex w16sdtdh w16du wp14">
   <w:footnote w:type="separator" w:id="-1">
     <w:p>
       <w:pPr>
@@ -27029,7 +26930,7 @@
 </file>
 
 <file path=word/numbering.xml><?xml version="1.0" encoding="utf-8"?>
-<w:numbering xmlns:wpc="http://schemas.microsoft.com/office/word/2010/wordprocessingCanvas" xmlns:cx="http://schemas.microsoft.com/office/drawing/2014/chartex" xmlns:cx1="http://schemas.microsoft.com/office/drawing/2015/9/8/chartex" xmlns:cx2="http://schemas.microsoft.com/office/drawing/2015/10/21/chartex" xmlns:cx3="http://schemas.microsoft.com/office/drawing/2016/5/9/chartex" xmlns:cx4="http://schemas.microsoft.com/office/drawing/2016/5/10/chartex" xmlns:cx5="http://schemas.microsoft.com/office/drawing/2016/5/11/chartex" xmlns:cx6="http://schemas.microsoft.com/office/drawing/2016/5/12/chartex" xmlns:cx7="http://schemas.microsoft.com/office/drawing/2016/5/13/chartex" xmlns:cx8="http://schemas.microsoft.com/office/drawing/2016/5/14/chartex" xmlns:mc="http://schemas.openxmlformats.org/markup-compatibility/2006" xmlns:aink="http://schemas.microsoft.com/office/drawing/2016/ink" xmlns:am3d="http://schemas.microsoft.com/office/drawing/2017/model3d" xmlns:o="urn:schemas-microsoft-com:office:office" xmlns:oel="http://schemas.microsoft.com/office/2019/extlst" xmlns:r="http://schemas.openxmlformats.org/officeDocument/2006/relationships" xmlns:m="http://schemas.openxmlformats.org/officeDocument/2006/math" xmlns:v="urn:schemas-microsoft-com:vml" xmlns:wp14="http://schemas.microsoft.com/office/word/2010/wordprocessingDrawing" xmlns:wp="http://schemas.openxmlformats.org/drawingml/2006/wordprocessingDrawing" xmlns:w10="urn:schemas-microsoft-com:office:word" xmlns:w="http://schemas.openxmlformats.org/wordprocessingml/2006/main" xmlns:w14="http://schemas.microsoft.com/office/word/2010/wordml" xmlns:w15="http://schemas.microsoft.com/office/word/2012/wordml" xmlns:w16cex="http://schemas.microsoft.com/office/word/2018/wordml/cex" xmlns:w16cid="http://schemas.microsoft.com/office/word/2016/wordml/cid" xmlns:w16="http://schemas.microsoft.com/office/word/2018/wordml" xmlns:w16sdtdh="http://schemas.microsoft.com/office/word/2020/wordml/sdtdatahash" xmlns:w16se="http://schemas.microsoft.com/office/word/2015/wordml/symex" xmlns:wpg="http://schemas.microsoft.com/office/word/2010/wordprocessingGroup" xmlns:wpi="http://schemas.microsoft.com/office/word/2010/wordprocessingInk" xmlns:wne="http://schemas.microsoft.com/office/word/2006/wordml" xmlns:wps="http://schemas.microsoft.com/office/word/2010/wordprocessingShape" mc:Ignorable="w14 w15 w16se w16cid w16 w16cex w16sdtdh wp14">
+<w:numbering xmlns:wpc="http://schemas.microsoft.com/office/word/2010/wordprocessingCanvas" xmlns:cx="http://schemas.microsoft.com/office/drawing/2014/chartex" xmlns:cx1="http://schemas.microsoft.com/office/drawing/2015/9/8/chartex" xmlns:cx2="http://schemas.microsoft.com/office/drawing/2015/10/21/chartex" xmlns:cx3="http://schemas.microsoft.com/office/drawing/2016/5/9/chartex" xmlns:cx4="http://schemas.microsoft.com/office/drawing/2016/5/10/chartex" xmlns:cx5="http://schemas.microsoft.com/office/drawing/2016/5/11/chartex" xmlns:cx6="http://schemas.microsoft.com/office/drawing/2016/5/12/chartex" xmlns:cx7="http://schemas.microsoft.com/office/drawing/2016/5/13/chartex" xmlns:cx8="http://schemas.microsoft.com/office/drawing/2016/5/14/chartex" xmlns:mc="http://schemas.openxmlformats.org/markup-compatibility/2006" xmlns:aink="http://schemas.microsoft.com/office/drawing/2016/ink" xmlns:am3d="http://schemas.microsoft.com/office/drawing/2017/model3d" xmlns:o="urn:schemas-microsoft-com:office:office" xmlns:oel="http://schemas.microsoft.com/office/2019/extlst" xmlns:r="http://schemas.openxmlformats.org/officeDocument/2006/relationships" xmlns:m="http://schemas.openxmlformats.org/officeDocument/2006/math" xmlns:v="urn:schemas-microsoft-com:vml" xmlns:wp14="http://schemas.microsoft.com/office/word/2010/wordprocessingDrawing" xmlns:wp="http://schemas.openxmlformats.org/drawingml/2006/wordprocessingDrawing" xmlns:w10="urn:schemas-microsoft-com:office:word" xmlns:w="http://schemas.openxmlformats.org/wordprocessingml/2006/main" xmlns:w14="http://schemas.microsoft.com/office/word/2010/wordml" xmlns:w15="http://schemas.microsoft.com/office/word/2012/wordml" xmlns:w16cex="http://schemas.microsoft.com/office/word/2018/wordml/cex" xmlns:w16cid="http://schemas.microsoft.com/office/word/2016/wordml/cid" xmlns:w16="http://schemas.microsoft.com/office/word/2018/wordml" xmlns:w16du="http://schemas.microsoft.com/office/word/2023/wordml/word16du" xmlns:w16sdtdh="http://schemas.microsoft.com/office/word/2020/wordml/sdtdatahash" xmlns:w16se="http://schemas.microsoft.com/office/word/2015/wordml/symex" xmlns:wpg="http://schemas.microsoft.com/office/word/2010/wordprocessingGroup" xmlns:wpi="http://schemas.microsoft.com/office/word/2010/wordprocessingInk" xmlns:wne="http://schemas.microsoft.com/office/word/2006/wordml" xmlns:wps="http://schemas.microsoft.com/office/word/2010/wordprocessingShape" mc:Ignorable="w14 w15 w16se w16cid w16 w16cex w16sdtdh w16du wp14">
   <w:abstractNum w:abstractNumId="0" w15:restartNumberingAfterBreak="0">
     <w:nsid w:val="07894E98"/>
     <w:multiLevelType w:val="multilevel"/>
@@ -28221,7 +28122,7 @@
 </file>
 
 <file path=word/styles.xml><?xml version="1.0" encoding="utf-8"?>
-<w:styles xmlns:mc="http://schemas.openxmlformats.org/markup-compatibility/2006" xmlns:r="http://schemas.openxmlformats.org/officeDocument/2006/relationships" xmlns:w="http://schemas.openxmlformats.org/wordprocessingml/2006/main" xmlns:w14="http://schemas.microsoft.com/office/word/2010/wordml" xmlns:w15="http://schemas.microsoft.com/office/word/2012/wordml" xmlns:w16cex="http://schemas.microsoft.com/office/word/2018/wordml/cex" xmlns:w16cid="http://schemas.microsoft.com/office/word/2016/wordml/cid" xmlns:w16="http://schemas.microsoft.com/office/word/2018/wordml" xmlns:w16sdtdh="http://schemas.microsoft.com/office/word/2020/wordml/sdtdatahash" xmlns:w16se="http://schemas.microsoft.com/office/word/2015/wordml/symex" mc:Ignorable="w14 w15 w16se w16cid w16 w16cex w16sdtdh">
+<w:styles xmlns:mc="http://schemas.openxmlformats.org/markup-compatibility/2006" xmlns:r="http://schemas.openxmlformats.org/officeDocument/2006/relationships" xmlns:w="http://schemas.openxmlformats.org/wordprocessingml/2006/main" xmlns:w14="http://schemas.microsoft.com/office/word/2010/wordml" xmlns:w15="http://schemas.microsoft.com/office/word/2012/wordml" xmlns:w16cex="http://schemas.microsoft.com/office/word/2018/wordml/cex" xmlns:w16cid="http://schemas.microsoft.com/office/word/2016/wordml/cid" xmlns:w16="http://schemas.microsoft.com/office/word/2018/wordml" xmlns:w16du="http://schemas.microsoft.com/office/word/2023/wordml/word16du" xmlns:w16sdtdh="http://schemas.microsoft.com/office/word/2020/wordml/sdtdatahash" xmlns:w16se="http://schemas.microsoft.com/office/word/2015/wordml/symex" mc:Ignorable="w14 w15 w16se w16cid w16 w16cex w16sdtdh w16du">
   <w:docDefaults>
     <w:rPrDefault>
       <w:rPr>

</xml_diff>